<commit_message>
Minutes from weekly status meeting.
</commit_message>
<xml_diff>
--- a/project_management/internal_meetings/2012/20120228_team_meeting.docx
+++ b/project_management/internal_meetings/2012/20120228_team_meeting.docx
@@ -6,18 +6,8 @@
       <w:pPr>
         <w:pStyle w:val="Heading1"/>
       </w:pPr>
-      <w:proofErr w:type="spellStart"/>
-      <w:proofErr w:type="gramStart"/>
-      <w:r>
-        <w:t>caArray</w:t>
-      </w:r>
-      <w:proofErr w:type="gramEnd"/>
-      <w:r>
-        <w:t>-caIntegrator</w:t>
-      </w:r>
-      <w:proofErr w:type="spellEnd"/>
-      <w:r>
-        <w:t xml:space="preserve"> – Status </w:t>
+      <w:r>
+        <w:t xml:space="preserve">caArray-caIntegrator – Status </w:t>
       </w:r>
       <w:r>
         <w:t>Meeting</w:t>
@@ -177,31 +167,13 @@
                 <w:lang w:eastAsia="en-US"/>
               </w:rPr>
             </w:pPr>
-            <w:proofErr w:type="spellStart"/>
-            <w:r>
-              <w:rPr>
-                <w:rFonts w:asciiTheme="majorHAnsi" w:eastAsiaTheme="minorHAnsi" w:hAnsiTheme="majorHAnsi" w:cstheme="minorBidi"/>
-                <w:lang w:eastAsia="en-US"/>
-              </w:rPr>
-              <w:t>Mervi</w:t>
-            </w:r>
-            <w:proofErr w:type="spellEnd"/>
-            <w:r>
-              <w:rPr>
-                <w:rFonts w:asciiTheme="majorHAnsi" w:eastAsiaTheme="minorHAnsi" w:hAnsiTheme="majorHAnsi" w:cstheme="minorBidi"/>
-                <w:lang w:eastAsia="en-US"/>
-              </w:rPr>
-              <w:t xml:space="preserve"> </w:t>
-            </w:r>
-            <w:proofErr w:type="spellStart"/>
-            <w:r>
-              <w:rPr>
-                <w:rFonts w:asciiTheme="majorHAnsi" w:eastAsiaTheme="minorHAnsi" w:hAnsiTheme="majorHAnsi" w:cstheme="minorBidi"/>
-                <w:lang w:eastAsia="en-US"/>
-              </w:rPr>
-              <w:t>Heiskanen</w:t>
-            </w:r>
-            <w:proofErr w:type="spellEnd"/>
+            <w:r>
+              <w:rPr>
+                <w:rFonts w:asciiTheme="majorHAnsi" w:eastAsiaTheme="minorHAnsi" w:hAnsiTheme="majorHAnsi" w:cstheme="minorBidi"/>
+                <w:lang w:eastAsia="en-US"/>
+              </w:rPr>
+              <w:t>Mervi Heiskanen</w:t>
+            </w:r>
           </w:p>
         </w:tc>
         <w:tc>
@@ -215,6 +187,13 @@
                 <w:lang w:eastAsia="en-US"/>
               </w:rPr>
             </w:pPr>
+            <w:r>
+              <w:rPr>
+                <w:rFonts w:asciiTheme="majorHAnsi" w:eastAsiaTheme="minorHAnsi" w:hAnsiTheme="majorHAnsi" w:cstheme="minorBidi"/>
+                <w:lang w:eastAsia="en-US"/>
+              </w:rPr>
+              <w:t>Y</w:t>
+            </w:r>
           </w:p>
         </w:tc>
       </w:tr>
@@ -230,21 +209,12 @@
                 <w:lang w:eastAsia="en-US"/>
               </w:rPr>
             </w:pPr>
-            <w:proofErr w:type="spellStart"/>
-            <w:r>
-              <w:rPr>
-                <w:rFonts w:asciiTheme="majorHAnsi" w:eastAsiaTheme="minorHAnsi" w:hAnsiTheme="majorHAnsi" w:cstheme="minorBidi"/>
-                <w:lang w:eastAsia="en-US"/>
-              </w:rPr>
-              <w:t>Cuong</w:t>
-            </w:r>
-            <w:proofErr w:type="spellEnd"/>
-            <w:r>
-              <w:rPr>
-                <w:rFonts w:asciiTheme="majorHAnsi" w:eastAsiaTheme="minorHAnsi" w:hAnsiTheme="majorHAnsi" w:cstheme="minorBidi"/>
-                <w:lang w:eastAsia="en-US"/>
-              </w:rPr>
-              <w:t xml:space="preserve"> Nguyen</w:t>
+            <w:r>
+              <w:rPr>
+                <w:rFonts w:asciiTheme="majorHAnsi" w:eastAsiaTheme="minorHAnsi" w:hAnsiTheme="majorHAnsi" w:cstheme="minorBidi"/>
+                <w:lang w:eastAsia="en-US"/>
+              </w:rPr>
+              <w:t>Cuong Nguyen</w:t>
             </w:r>
           </w:p>
         </w:tc>
@@ -259,6 +229,13 @@
                 <w:lang w:eastAsia="en-US"/>
               </w:rPr>
             </w:pPr>
+            <w:r>
+              <w:rPr>
+                <w:rFonts w:asciiTheme="majorHAnsi" w:eastAsiaTheme="minorHAnsi" w:hAnsiTheme="majorHAnsi" w:cstheme="minorBidi"/>
+                <w:lang w:eastAsia="en-US"/>
+              </w:rPr>
+              <w:t>Y</w:t>
+            </w:r>
           </w:p>
         </w:tc>
         <w:tc>
@@ -277,17 +254,8 @@
                 <w:rFonts w:asciiTheme="majorHAnsi" w:eastAsiaTheme="minorHAnsi" w:hAnsiTheme="majorHAnsi" w:cstheme="minorBidi"/>
                 <w:lang w:eastAsia="en-US"/>
               </w:rPr>
-              <w:t xml:space="preserve">Michael </w:t>
-            </w:r>
-            <w:proofErr w:type="spellStart"/>
-            <w:r>
-              <w:rPr>
-                <w:rFonts w:asciiTheme="majorHAnsi" w:eastAsiaTheme="minorHAnsi" w:hAnsiTheme="majorHAnsi" w:cstheme="minorBidi"/>
-                <w:lang w:eastAsia="en-US"/>
-              </w:rPr>
-              <w:t>Benham</w:t>
-            </w:r>
-            <w:proofErr w:type="spellEnd"/>
+              <w:t>Michael Benham</w:t>
+            </w:r>
           </w:p>
         </w:tc>
         <w:tc>
@@ -354,17 +322,8 @@
                 <w:rFonts w:asciiTheme="majorHAnsi" w:eastAsiaTheme="minorHAnsi" w:hAnsiTheme="majorHAnsi" w:cstheme="minorBidi"/>
                 <w:lang w:eastAsia="en-US"/>
               </w:rPr>
-              <w:t xml:space="preserve">Paul </w:t>
-            </w:r>
-            <w:proofErr w:type="spellStart"/>
-            <w:r>
-              <w:rPr>
-                <w:rFonts w:asciiTheme="majorHAnsi" w:eastAsiaTheme="minorHAnsi" w:hAnsiTheme="majorHAnsi" w:cstheme="minorBidi"/>
-                <w:lang w:eastAsia="en-US"/>
-              </w:rPr>
-              <w:t>Shrabstein</w:t>
-            </w:r>
-            <w:proofErr w:type="spellEnd"/>
+              <w:t>Paul Shrabstein</w:t>
+            </w:r>
           </w:p>
         </w:tc>
         <w:tc>
@@ -378,6 +337,13 @@
                 <w:lang w:eastAsia="en-US"/>
               </w:rPr>
             </w:pPr>
+            <w:r>
+              <w:rPr>
+                <w:rFonts w:asciiTheme="majorHAnsi" w:eastAsiaTheme="minorHAnsi" w:hAnsiTheme="majorHAnsi" w:cstheme="minorBidi"/>
+                <w:lang w:eastAsia="en-US"/>
+              </w:rPr>
+              <w:t>Y</w:t>
+            </w:r>
           </w:p>
         </w:tc>
       </w:tr>
@@ -413,6 +379,13 @@
                 <w:lang w:eastAsia="en-US"/>
               </w:rPr>
             </w:pPr>
+            <w:r>
+              <w:rPr>
+                <w:rFonts w:asciiTheme="majorHAnsi" w:eastAsiaTheme="minorHAnsi" w:hAnsiTheme="majorHAnsi" w:cstheme="minorBidi"/>
+                <w:lang w:eastAsia="en-US"/>
+              </w:rPr>
+              <w:t>Y</w:t>
+            </w:r>
           </w:p>
         </w:tc>
         <w:tc>
@@ -426,31 +399,13 @@
                 <w:lang w:eastAsia="en-US"/>
               </w:rPr>
             </w:pPr>
-            <w:proofErr w:type="spellStart"/>
-            <w:r>
-              <w:rPr>
-                <w:rFonts w:asciiTheme="majorHAnsi" w:eastAsiaTheme="minorHAnsi" w:hAnsiTheme="majorHAnsi" w:cstheme="minorBidi"/>
-                <w:lang w:eastAsia="en-US"/>
-              </w:rPr>
-              <w:t>Quy</w:t>
-            </w:r>
-            <w:proofErr w:type="spellEnd"/>
-            <w:r>
-              <w:rPr>
-                <w:rFonts w:asciiTheme="majorHAnsi" w:eastAsiaTheme="minorHAnsi" w:hAnsiTheme="majorHAnsi" w:cstheme="minorBidi"/>
-                <w:lang w:eastAsia="en-US"/>
-              </w:rPr>
-              <w:t xml:space="preserve"> </w:t>
-            </w:r>
-            <w:proofErr w:type="spellStart"/>
-            <w:r>
-              <w:rPr>
-                <w:rFonts w:asciiTheme="majorHAnsi" w:eastAsiaTheme="minorHAnsi" w:hAnsiTheme="majorHAnsi" w:cstheme="minorBidi"/>
-                <w:lang w:eastAsia="en-US"/>
-              </w:rPr>
-              <w:t>Phung</w:t>
-            </w:r>
-            <w:proofErr w:type="spellEnd"/>
+            <w:r>
+              <w:rPr>
+                <w:rFonts w:asciiTheme="majorHAnsi" w:eastAsiaTheme="minorHAnsi" w:hAnsiTheme="majorHAnsi" w:cstheme="minorBidi"/>
+                <w:lang w:eastAsia="en-US"/>
+              </w:rPr>
+              <w:t>Quy Phung</w:t>
+            </w:r>
           </w:p>
         </w:tc>
         <w:tc>
@@ -464,6 +419,13 @@
                 <w:lang w:eastAsia="en-US"/>
               </w:rPr>
             </w:pPr>
+            <w:r>
+              <w:rPr>
+                <w:rFonts w:asciiTheme="majorHAnsi" w:eastAsiaTheme="minorHAnsi" w:hAnsiTheme="majorHAnsi" w:cstheme="minorBidi"/>
+                <w:lang w:eastAsia="en-US"/>
+              </w:rPr>
+              <w:t>Y</w:t>
+            </w:r>
           </w:p>
         </w:tc>
       </w:tr>
@@ -484,17 +446,8 @@
                 <w:rFonts w:asciiTheme="majorHAnsi" w:eastAsiaTheme="minorHAnsi" w:hAnsiTheme="majorHAnsi" w:cstheme="minorBidi"/>
                 <w:lang w:eastAsia="en-US"/>
               </w:rPr>
-              <w:t xml:space="preserve">Eve </w:t>
-            </w:r>
-            <w:proofErr w:type="spellStart"/>
-            <w:r>
-              <w:rPr>
-                <w:rFonts w:asciiTheme="majorHAnsi" w:eastAsiaTheme="minorHAnsi" w:hAnsiTheme="majorHAnsi" w:cstheme="minorBidi"/>
-                <w:lang w:eastAsia="en-US"/>
-              </w:rPr>
-              <w:t>Shalley</w:t>
-            </w:r>
-            <w:proofErr w:type="spellEnd"/>
+              <w:t>Eve Shalley</w:t>
+            </w:r>
           </w:p>
         </w:tc>
         <w:tc>
@@ -521,31 +474,13 @@
                 <w:lang w:eastAsia="en-US"/>
               </w:rPr>
             </w:pPr>
-            <w:proofErr w:type="spellStart"/>
-            <w:r>
-              <w:rPr>
-                <w:rFonts w:asciiTheme="majorHAnsi" w:eastAsiaTheme="minorHAnsi" w:hAnsiTheme="majorHAnsi" w:cstheme="minorBidi"/>
-                <w:lang w:eastAsia="en-US"/>
-              </w:rPr>
-              <w:t>Rashmi</w:t>
-            </w:r>
-            <w:proofErr w:type="spellEnd"/>
-            <w:r>
-              <w:rPr>
-                <w:rFonts w:asciiTheme="majorHAnsi" w:eastAsiaTheme="minorHAnsi" w:hAnsiTheme="majorHAnsi" w:cstheme="minorBidi"/>
-                <w:lang w:eastAsia="en-US"/>
-              </w:rPr>
-              <w:t xml:space="preserve"> </w:t>
-            </w:r>
-            <w:proofErr w:type="spellStart"/>
-            <w:r>
-              <w:rPr>
-                <w:rFonts w:asciiTheme="majorHAnsi" w:eastAsiaTheme="minorHAnsi" w:hAnsiTheme="majorHAnsi" w:cstheme="minorBidi"/>
-                <w:lang w:eastAsia="en-US"/>
-              </w:rPr>
-              <w:t>Srinivasa</w:t>
-            </w:r>
-            <w:proofErr w:type="spellEnd"/>
+            <w:r>
+              <w:rPr>
+                <w:rFonts w:asciiTheme="majorHAnsi" w:eastAsiaTheme="minorHAnsi" w:hAnsiTheme="majorHAnsi" w:cstheme="minorBidi"/>
+                <w:lang w:eastAsia="en-US"/>
+              </w:rPr>
+              <w:t>Rashmi Srinivasa</w:t>
+            </w:r>
           </w:p>
         </w:tc>
         <w:tc>
@@ -559,6 +494,13 @@
                 <w:lang w:eastAsia="en-US"/>
               </w:rPr>
             </w:pPr>
+            <w:r>
+              <w:rPr>
+                <w:rFonts w:asciiTheme="majorHAnsi" w:eastAsiaTheme="minorHAnsi" w:hAnsiTheme="majorHAnsi" w:cstheme="minorBidi"/>
+                <w:lang w:eastAsia="en-US"/>
+              </w:rPr>
+              <w:t>Y</w:t>
+            </w:r>
           </w:p>
         </w:tc>
       </w:tr>
@@ -594,6 +536,13 @@
                 <w:lang w:eastAsia="en-US"/>
               </w:rPr>
             </w:pPr>
+            <w:r>
+              <w:rPr>
+                <w:rFonts w:asciiTheme="majorHAnsi" w:eastAsiaTheme="minorHAnsi" w:hAnsiTheme="majorHAnsi" w:cstheme="minorBidi"/>
+                <w:lang w:eastAsia="en-US"/>
+              </w:rPr>
+              <w:t>Y</w:t>
+            </w:r>
           </w:p>
         </w:tc>
         <w:tc>
@@ -662,6 +611,13 @@
                 <w:lang w:eastAsia="en-US"/>
               </w:rPr>
             </w:pPr>
+            <w:r>
+              <w:rPr>
+                <w:rFonts w:asciiTheme="majorHAnsi" w:eastAsiaTheme="minorHAnsi" w:hAnsiTheme="majorHAnsi" w:cstheme="minorBidi"/>
+                <w:lang w:eastAsia="en-US"/>
+              </w:rPr>
+              <w:t>Y</w:t>
+            </w:r>
           </w:p>
         </w:tc>
         <w:tc>
@@ -695,6 +651,13 @@
                 <w:lang w:eastAsia="en-US"/>
               </w:rPr>
             </w:pPr>
+            <w:r>
+              <w:rPr>
+                <w:rFonts w:asciiTheme="majorHAnsi" w:eastAsiaTheme="minorHAnsi" w:hAnsiTheme="majorHAnsi" w:cstheme="minorBidi"/>
+                <w:lang w:eastAsia="en-US"/>
+              </w:rPr>
+              <w:t>Y</w:t>
+            </w:r>
           </w:p>
         </w:tc>
       </w:tr>
@@ -715,17 +678,8 @@
                 <w:rFonts w:asciiTheme="majorHAnsi" w:eastAsiaTheme="minorHAnsi" w:hAnsiTheme="majorHAnsi" w:cstheme="minorBidi"/>
                 <w:lang w:eastAsia="en-US"/>
               </w:rPr>
-              <w:t xml:space="preserve">Jacob </w:t>
-            </w:r>
-            <w:proofErr w:type="spellStart"/>
-            <w:r>
-              <w:rPr>
-                <w:rFonts w:asciiTheme="majorHAnsi" w:eastAsiaTheme="minorHAnsi" w:hAnsiTheme="majorHAnsi" w:cstheme="minorBidi"/>
-                <w:lang w:eastAsia="en-US"/>
-              </w:rPr>
-              <w:t>Mensah</w:t>
-            </w:r>
-            <w:proofErr w:type="spellEnd"/>
+              <w:t>Jacob Mensah</w:t>
+            </w:r>
           </w:p>
         </w:tc>
         <w:tc>
@@ -739,6 +693,13 @@
                 <w:lang w:eastAsia="en-US"/>
               </w:rPr>
             </w:pPr>
+            <w:r>
+              <w:rPr>
+                <w:rFonts w:asciiTheme="majorHAnsi" w:eastAsiaTheme="minorHAnsi" w:hAnsiTheme="majorHAnsi" w:cstheme="minorBidi"/>
+                <w:lang w:eastAsia="en-US"/>
+              </w:rPr>
+              <w:t>Y</w:t>
+            </w:r>
           </w:p>
         </w:tc>
         <w:tc>
@@ -757,17 +718,8 @@
                 <w:rFonts w:asciiTheme="majorHAnsi" w:eastAsiaTheme="minorHAnsi" w:hAnsiTheme="majorHAnsi" w:cstheme="minorBidi"/>
                 <w:lang w:eastAsia="en-US"/>
               </w:rPr>
-              <w:t xml:space="preserve">Tony </w:t>
-            </w:r>
-            <w:proofErr w:type="spellStart"/>
-            <w:r>
-              <w:rPr>
-                <w:rFonts w:asciiTheme="majorHAnsi" w:eastAsiaTheme="minorHAnsi" w:hAnsiTheme="majorHAnsi" w:cstheme="minorBidi"/>
-                <w:lang w:eastAsia="en-US"/>
-              </w:rPr>
-              <w:t>Kerlavage</w:t>
-            </w:r>
-            <w:proofErr w:type="spellEnd"/>
+              <w:t>Tony Kerlavage</w:t>
+            </w:r>
           </w:p>
         </w:tc>
         <w:tc>
@@ -816,6 +768,13 @@
                 <w:lang w:eastAsia="en-US"/>
               </w:rPr>
             </w:pPr>
+            <w:r>
+              <w:rPr>
+                <w:rFonts w:asciiTheme="majorHAnsi" w:eastAsiaTheme="minorHAnsi" w:hAnsiTheme="majorHAnsi" w:cstheme="minorBidi"/>
+                <w:lang w:eastAsia="en-US"/>
+              </w:rPr>
+              <w:t>Y</w:t>
+            </w:r>
           </w:p>
         </w:tc>
         <w:tc>
@@ -849,6 +808,13 @@
                 <w:lang w:eastAsia="en-US"/>
               </w:rPr>
             </w:pPr>
+            <w:r>
+              <w:rPr>
+                <w:rFonts w:asciiTheme="majorHAnsi" w:eastAsiaTheme="minorHAnsi" w:hAnsiTheme="majorHAnsi" w:cstheme="minorBidi"/>
+                <w:lang w:eastAsia="en-US"/>
+              </w:rPr>
+              <w:t>Y</w:t>
+            </w:r>
           </w:p>
         </w:tc>
       </w:tr>
@@ -884,6 +850,13 @@
                 <w:lang w:eastAsia="en-US"/>
               </w:rPr>
             </w:pPr>
+            <w:r>
+              <w:rPr>
+                <w:rFonts w:asciiTheme="majorHAnsi" w:eastAsiaTheme="minorHAnsi" w:hAnsiTheme="majorHAnsi" w:cstheme="minorBidi"/>
+                <w:lang w:eastAsia="en-US"/>
+              </w:rPr>
+              <w:t>Y</w:t>
+            </w:r>
           </w:p>
         </w:tc>
         <w:tc>
@@ -897,31 +870,13 @@
                 <w:lang w:eastAsia="en-US"/>
               </w:rPr>
             </w:pPr>
-            <w:proofErr w:type="spellStart"/>
-            <w:r>
-              <w:rPr>
-                <w:rFonts w:asciiTheme="majorHAnsi" w:eastAsiaTheme="minorHAnsi" w:hAnsiTheme="majorHAnsi" w:cstheme="minorBidi"/>
-                <w:lang w:eastAsia="en-US"/>
-              </w:rPr>
-              <w:t>Xiaopeng</w:t>
-            </w:r>
-            <w:proofErr w:type="spellEnd"/>
-            <w:r>
-              <w:rPr>
-                <w:rFonts w:asciiTheme="majorHAnsi" w:eastAsiaTheme="minorHAnsi" w:hAnsiTheme="majorHAnsi" w:cstheme="minorBidi"/>
-                <w:lang w:eastAsia="en-US"/>
-              </w:rPr>
-              <w:t xml:space="preserve"> </w:t>
-            </w:r>
-            <w:proofErr w:type="spellStart"/>
-            <w:r>
-              <w:rPr>
-                <w:rFonts w:asciiTheme="majorHAnsi" w:eastAsiaTheme="minorHAnsi" w:hAnsiTheme="majorHAnsi" w:cstheme="minorBidi"/>
-                <w:lang w:eastAsia="en-US"/>
-              </w:rPr>
-              <w:t>Bian</w:t>
-            </w:r>
-            <w:proofErr w:type="spellEnd"/>
+            <w:r>
+              <w:rPr>
+                <w:rFonts w:asciiTheme="majorHAnsi" w:eastAsiaTheme="minorHAnsi" w:hAnsiTheme="majorHAnsi" w:cstheme="minorBidi"/>
+                <w:lang w:eastAsia="en-US"/>
+              </w:rPr>
+              <w:t>Xiaopeng Bian</w:t>
+            </w:r>
           </w:p>
         </w:tc>
         <w:tc>
@@ -935,6 +890,13 @@
                 <w:lang w:eastAsia="en-US"/>
               </w:rPr>
             </w:pPr>
+            <w:r>
+              <w:rPr>
+                <w:rFonts w:asciiTheme="majorHAnsi" w:eastAsiaTheme="minorHAnsi" w:hAnsiTheme="majorHAnsi" w:cstheme="minorBidi"/>
+                <w:lang w:eastAsia="en-US"/>
+              </w:rPr>
+              <w:t>Y</w:t>
+            </w:r>
           </w:p>
         </w:tc>
       </w:tr>
@@ -955,17 +917,8 @@
                 <w:rFonts w:asciiTheme="majorHAnsi" w:eastAsiaTheme="minorHAnsi" w:hAnsiTheme="majorHAnsi" w:cstheme="minorBidi"/>
                 <w:lang w:eastAsia="en-US"/>
               </w:rPr>
-              <w:t xml:space="preserve">JP </w:t>
-            </w:r>
-            <w:proofErr w:type="spellStart"/>
-            <w:r>
-              <w:rPr>
-                <w:rFonts w:asciiTheme="majorHAnsi" w:eastAsiaTheme="minorHAnsi" w:hAnsiTheme="majorHAnsi" w:cstheme="minorBidi"/>
-                <w:lang w:eastAsia="en-US"/>
-              </w:rPr>
-              <w:t>Marple</w:t>
-            </w:r>
-            <w:proofErr w:type="spellEnd"/>
+              <w:t>JP Marple</w:t>
+            </w:r>
           </w:p>
         </w:tc>
         <w:tc>
@@ -979,6 +932,13 @@
                 <w:lang w:eastAsia="en-US"/>
               </w:rPr>
             </w:pPr>
+            <w:r>
+              <w:rPr>
+                <w:rFonts w:asciiTheme="majorHAnsi" w:eastAsiaTheme="minorHAnsi" w:hAnsiTheme="majorHAnsi" w:cstheme="minorBidi"/>
+                <w:lang w:eastAsia="en-US"/>
+              </w:rPr>
+              <w:t>Y</w:t>
+            </w:r>
           </w:p>
         </w:tc>
         <w:tc>
@@ -992,31 +952,13 @@
                 <w:lang w:eastAsia="en-US"/>
               </w:rPr>
             </w:pPr>
-            <w:proofErr w:type="spellStart"/>
-            <w:r>
-              <w:rPr>
-                <w:rFonts w:asciiTheme="majorHAnsi" w:eastAsiaTheme="minorHAnsi" w:hAnsiTheme="majorHAnsi" w:cstheme="minorBidi"/>
-                <w:lang w:eastAsia="en-US"/>
-              </w:rPr>
-              <w:t>Yeon</w:t>
-            </w:r>
-            <w:proofErr w:type="spellEnd"/>
-            <w:r>
-              <w:rPr>
-                <w:rFonts w:asciiTheme="majorHAnsi" w:eastAsiaTheme="minorHAnsi" w:hAnsiTheme="majorHAnsi" w:cstheme="minorBidi"/>
-                <w:lang w:eastAsia="en-US"/>
-              </w:rPr>
-              <w:t xml:space="preserve"> </w:t>
-            </w:r>
-            <w:proofErr w:type="spellStart"/>
-            <w:r>
-              <w:rPr>
-                <w:rFonts w:asciiTheme="majorHAnsi" w:eastAsiaTheme="minorHAnsi" w:hAnsiTheme="majorHAnsi" w:cstheme="minorBidi"/>
-                <w:lang w:eastAsia="en-US"/>
-              </w:rPr>
-              <w:t>Choi</w:t>
-            </w:r>
-            <w:proofErr w:type="spellEnd"/>
+            <w:r>
+              <w:rPr>
+                <w:rFonts w:asciiTheme="majorHAnsi" w:eastAsiaTheme="minorHAnsi" w:hAnsiTheme="majorHAnsi" w:cstheme="minorBidi"/>
+                <w:lang w:eastAsia="en-US"/>
+              </w:rPr>
+              <w:t>Yeon Choi</w:t>
+            </w:r>
           </w:p>
         </w:tc>
         <w:tc>
@@ -1030,6 +972,13 @@
                 <w:lang w:eastAsia="en-US"/>
               </w:rPr>
             </w:pPr>
+            <w:r>
+              <w:rPr>
+                <w:rFonts w:asciiTheme="majorHAnsi" w:eastAsiaTheme="minorHAnsi" w:hAnsiTheme="majorHAnsi" w:cstheme="minorBidi"/>
+                <w:lang w:eastAsia="en-US"/>
+              </w:rPr>
+              <w:t>Y</w:t>
+            </w:r>
           </w:p>
         </w:tc>
       </w:tr>
@@ -1045,31 +994,13 @@
                 <w:lang w:eastAsia="en-US"/>
               </w:rPr>
             </w:pPr>
-            <w:proofErr w:type="spellStart"/>
-            <w:r>
-              <w:rPr>
-                <w:rFonts w:asciiTheme="majorHAnsi" w:eastAsiaTheme="minorHAnsi" w:hAnsiTheme="majorHAnsi" w:cstheme="minorBidi"/>
-                <w:lang w:eastAsia="en-US"/>
-              </w:rPr>
-              <w:t>Juli</w:t>
-            </w:r>
-            <w:proofErr w:type="spellEnd"/>
-            <w:r>
-              <w:rPr>
-                <w:rFonts w:asciiTheme="majorHAnsi" w:eastAsiaTheme="minorHAnsi" w:hAnsiTheme="majorHAnsi" w:cstheme="minorBidi"/>
-                <w:lang w:eastAsia="en-US"/>
-              </w:rPr>
-              <w:t xml:space="preserve"> </w:t>
-            </w:r>
-            <w:proofErr w:type="spellStart"/>
-            <w:r>
-              <w:rPr>
-                <w:rFonts w:asciiTheme="majorHAnsi" w:eastAsiaTheme="minorHAnsi" w:hAnsiTheme="majorHAnsi" w:cstheme="minorBidi"/>
-                <w:lang w:eastAsia="en-US"/>
-              </w:rPr>
-              <w:t>Klemm</w:t>
-            </w:r>
-            <w:proofErr w:type="spellEnd"/>
+            <w:r>
+              <w:rPr>
+                <w:rFonts w:asciiTheme="majorHAnsi" w:eastAsiaTheme="minorHAnsi" w:hAnsiTheme="majorHAnsi" w:cstheme="minorBidi"/>
+                <w:lang w:eastAsia="en-US"/>
+              </w:rPr>
+              <w:t>Juli Klemm</w:t>
+            </w:r>
           </w:p>
         </w:tc>
         <w:tc>
@@ -1083,6 +1014,13 @@
                 <w:lang w:eastAsia="en-US"/>
               </w:rPr>
             </w:pPr>
+            <w:r>
+              <w:rPr>
+                <w:rFonts w:asciiTheme="majorHAnsi" w:eastAsiaTheme="minorHAnsi" w:hAnsiTheme="majorHAnsi" w:cstheme="minorBidi"/>
+                <w:lang w:eastAsia="en-US"/>
+              </w:rPr>
+              <w:t>Y</w:t>
+            </w:r>
           </w:p>
         </w:tc>
         <w:tc>
@@ -1096,21 +1034,12 @@
                 <w:lang w:eastAsia="en-US"/>
               </w:rPr>
             </w:pPr>
-            <w:proofErr w:type="spellStart"/>
-            <w:r>
-              <w:rPr>
-                <w:rFonts w:asciiTheme="majorHAnsi" w:eastAsiaTheme="minorHAnsi" w:hAnsiTheme="majorHAnsi" w:cstheme="minorBidi"/>
-                <w:lang w:eastAsia="en-US"/>
-              </w:rPr>
-              <w:t>Zhong</w:t>
-            </w:r>
-            <w:proofErr w:type="spellEnd"/>
-            <w:r>
-              <w:rPr>
-                <w:rFonts w:asciiTheme="majorHAnsi" w:eastAsiaTheme="minorHAnsi" w:hAnsiTheme="majorHAnsi" w:cstheme="minorBidi"/>
-                <w:lang w:eastAsia="en-US"/>
-              </w:rPr>
-              <w:t xml:space="preserve"> Li</w:t>
+            <w:r>
+              <w:rPr>
+                <w:rFonts w:asciiTheme="majorHAnsi" w:eastAsiaTheme="minorHAnsi" w:hAnsiTheme="majorHAnsi" w:cstheme="minorBidi"/>
+                <w:lang w:eastAsia="en-US"/>
+              </w:rPr>
+              <w:t>Zhong Li</w:t>
             </w:r>
           </w:p>
         </w:tc>
@@ -1125,6 +1054,13 @@
                 <w:lang w:eastAsia="en-US"/>
               </w:rPr>
             </w:pPr>
+            <w:r>
+              <w:rPr>
+                <w:rFonts w:asciiTheme="majorHAnsi" w:eastAsiaTheme="minorHAnsi" w:hAnsiTheme="majorHAnsi" w:cstheme="minorBidi"/>
+                <w:lang w:eastAsia="en-US"/>
+              </w:rPr>
+              <w:t>Y</w:t>
+            </w:r>
           </w:p>
         </w:tc>
       </w:tr>
@@ -1145,17 +1081,8 @@
                 <w:rFonts w:asciiTheme="majorHAnsi" w:eastAsiaTheme="minorHAnsi" w:hAnsiTheme="majorHAnsi" w:cstheme="minorBidi"/>
                 <w:lang w:eastAsia="en-US"/>
               </w:rPr>
-              <w:t xml:space="preserve">Larry </w:t>
-            </w:r>
-            <w:proofErr w:type="spellStart"/>
-            <w:r>
-              <w:rPr>
-                <w:rFonts w:asciiTheme="majorHAnsi" w:eastAsiaTheme="minorHAnsi" w:hAnsiTheme="majorHAnsi" w:cstheme="minorBidi"/>
-                <w:lang w:eastAsia="en-US"/>
-              </w:rPr>
-              <w:t>Brem</w:t>
-            </w:r>
-            <w:proofErr w:type="spellEnd"/>
+              <w:t>Larry Brem</w:t>
+            </w:r>
           </w:p>
         </w:tc>
         <w:tc>
@@ -1169,6 +1096,13 @@
                 <w:lang w:eastAsia="en-US"/>
               </w:rPr>
             </w:pPr>
+            <w:r>
+              <w:rPr>
+                <w:rFonts w:asciiTheme="majorHAnsi" w:eastAsiaTheme="minorHAnsi" w:hAnsiTheme="majorHAnsi" w:cstheme="minorBidi"/>
+                <w:lang w:eastAsia="en-US"/>
+              </w:rPr>
+              <w:t>Y</w:t>
+            </w:r>
           </w:p>
         </w:tc>
         <w:tc>
@@ -1303,15 +1237,8 @@
           <w:lang w:eastAsia="ja-JP"/>
         </w:rPr>
       </w:pPr>
-      <w:proofErr w:type="spellStart"/>
-      <w:proofErr w:type="gramStart"/>
-      <w:r>
-        <w:t>caArray</w:t>
-      </w:r>
-      <w:proofErr w:type="spellEnd"/>
-      <w:proofErr w:type="gramEnd"/>
-      <w:r>
-        <w:t>:</w:t>
+      <w:r>
+        <w:t>caArray:</w:t>
       </w:r>
     </w:p>
     <w:p>
@@ -1326,23 +1253,12 @@
           <w:lang w:eastAsia="en-US"/>
         </w:rPr>
       </w:pPr>
-      <w:proofErr w:type="spellStart"/>
-      <w:proofErr w:type="gramStart"/>
-      <w:r>
-        <w:rPr>
-          <w:rFonts w:asciiTheme="majorHAnsi" w:eastAsiaTheme="minorHAnsi" w:hAnsiTheme="majorHAnsi" w:cstheme="minorBidi"/>
-          <w:lang w:eastAsia="en-US"/>
-        </w:rPr>
-        <w:t>caArray</w:t>
-      </w:r>
-      <w:proofErr w:type="spellEnd"/>
-      <w:proofErr w:type="gramEnd"/>
-      <w:r>
-        <w:rPr>
-          <w:rFonts w:asciiTheme="majorHAnsi" w:eastAsiaTheme="minorHAnsi" w:hAnsiTheme="majorHAnsi" w:cstheme="minorBidi"/>
-          <w:lang w:eastAsia="en-US"/>
-        </w:rPr>
-        <w:t xml:space="preserve"> 2.5.0 status</w:t>
+      <w:r>
+        <w:rPr>
+          <w:rFonts w:asciiTheme="majorHAnsi" w:eastAsiaTheme="minorHAnsi" w:hAnsiTheme="majorHAnsi" w:cstheme="minorBidi"/>
+          <w:lang w:eastAsia="en-US"/>
+        </w:rPr>
+        <w:t>caArray 2.5.0 status</w:t>
       </w:r>
       <w:r>
         <w:rPr>
@@ -1440,21 +1356,12 @@
         </w:rPr>
         <w:t xml:space="preserve"> </w:t>
       </w:r>
-      <w:proofErr w:type="spellStart"/>
-      <w:r>
-        <w:rPr>
-          <w:rFonts w:asciiTheme="majorHAnsi" w:eastAsiaTheme="minorHAnsi" w:hAnsiTheme="majorHAnsi" w:cstheme="minorBidi"/>
-          <w:lang w:eastAsia="en-US"/>
-        </w:rPr>
-        <w:t>Xiaopeng’s</w:t>
-      </w:r>
-      <w:proofErr w:type="spellEnd"/>
-      <w:r>
-        <w:rPr>
-          <w:rFonts w:asciiTheme="majorHAnsi" w:eastAsiaTheme="minorHAnsi" w:hAnsiTheme="majorHAnsi" w:cstheme="minorBidi"/>
-          <w:lang w:eastAsia="en-US"/>
-        </w:rPr>
-        <w:t xml:space="preserve"> issue was traced to disk space</w:t>
+      <w:r>
+        <w:rPr>
+          <w:rFonts w:asciiTheme="majorHAnsi" w:eastAsiaTheme="minorHAnsi" w:hAnsiTheme="majorHAnsi" w:cstheme="minorBidi"/>
+          <w:lang w:eastAsia="en-US"/>
+        </w:rPr>
+        <w:t>Xiaopeng’s issue was traced to disk space</w:t>
       </w:r>
       <w:r>
         <w:rPr>
@@ -1468,39 +1375,7 @@
           <w:rFonts w:asciiTheme="majorHAnsi" w:eastAsiaTheme="minorHAnsi" w:hAnsiTheme="majorHAnsi" w:cstheme="minorBidi"/>
           <w:lang w:eastAsia="en-US"/>
         </w:rPr>
-        <w:t xml:space="preserve"> </w:t>
-      </w:r>
-      <w:proofErr w:type="gramStart"/>
-      <w:r>
-        <w:rPr>
-          <w:rFonts w:asciiTheme="majorHAnsi" w:eastAsiaTheme="minorHAnsi" w:hAnsiTheme="majorHAnsi" w:cstheme="minorBidi"/>
-          <w:lang w:eastAsia="en-US"/>
-        </w:rPr>
-        <w:t>New</w:t>
-      </w:r>
-      <w:proofErr w:type="gramEnd"/>
-      <w:r>
-        <w:rPr>
-          <w:rFonts w:asciiTheme="majorHAnsi" w:eastAsiaTheme="minorHAnsi" w:hAnsiTheme="majorHAnsi" w:cstheme="minorBidi"/>
-          <w:lang w:eastAsia="en-US"/>
-        </w:rPr>
-        <w:t xml:space="preserve"> bug discovered while splitting multiple-sample data files (Copy number, GPR, </w:t>
-      </w:r>
-      <w:proofErr w:type="spellStart"/>
-      <w:r>
-        <w:rPr>
-          <w:rFonts w:asciiTheme="majorHAnsi" w:eastAsiaTheme="minorHAnsi" w:hAnsiTheme="majorHAnsi" w:cstheme="minorBidi"/>
-          <w:lang w:eastAsia="en-US"/>
-        </w:rPr>
-        <w:t>Illumina</w:t>
-      </w:r>
-      <w:proofErr w:type="spellEnd"/>
-      <w:r>
-        <w:rPr>
-          <w:rFonts w:asciiTheme="majorHAnsi" w:eastAsiaTheme="minorHAnsi" w:hAnsiTheme="majorHAnsi" w:cstheme="minorBidi"/>
-          <w:lang w:eastAsia="en-US"/>
-        </w:rPr>
-        <w:t xml:space="preserve"> TXT/CSV), and will be fixed in M24/M25.</w:t>
+        <w:t xml:space="preserve"> New bug discovered while splitting multiple-sample data files (Copy number, GPR, Illumina TXT/CSV), and will be fixed in M24/M25.</w:t>
       </w:r>
     </w:p>
     <w:p>
@@ -1583,7 +1458,6 @@
           <w:lang w:eastAsia="en-US"/>
         </w:rPr>
       </w:pPr>
-      <w:proofErr w:type="spellStart"/>
       <w:r>
         <w:rPr>
           <w:rFonts w:asciiTheme="majorHAnsi" w:eastAsiaTheme="minorHAnsi" w:hAnsiTheme="majorHAnsi" w:cstheme="minorBidi"/>
@@ -1591,7 +1465,6 @@
         </w:rPr>
         <w:t>BDALite</w:t>
       </w:r>
-      <w:proofErr w:type="spellEnd"/>
       <w:r>
         <w:rPr>
           <w:rFonts w:asciiTheme="majorHAnsi" w:eastAsiaTheme="minorHAnsi" w:hAnsiTheme="majorHAnsi" w:cstheme="minorBidi"/>
@@ -1605,6 +1478,13 @@
           <w:lang w:eastAsia="en-US"/>
         </w:rPr>
         <w:t>.</w:t>
+      </w:r>
+      <w:r>
+        <w:rPr>
+          <w:rFonts w:asciiTheme="majorHAnsi" w:eastAsiaTheme="minorHAnsi" w:hAnsiTheme="majorHAnsi" w:cstheme="minorBidi"/>
+          <w:lang w:eastAsia="en-US"/>
+        </w:rPr>
+        <w:t xml:space="preserve"> ETA = next week.</w:t>
       </w:r>
     </w:p>
     <w:p>
@@ -1651,7 +1531,21 @@
           <w:rFonts w:asciiTheme="majorHAnsi" w:eastAsiaTheme="minorHAnsi" w:hAnsiTheme="majorHAnsi" w:cstheme="minorBidi"/>
           <w:lang w:eastAsia="en-US"/>
         </w:rPr>
-        <w:t xml:space="preserve"> 2.4.1 source code (ARRAY-2295).</w:t>
+        <w:t xml:space="preserve"> 2.4.1 source code</w:t>
+      </w:r>
+      <w:r>
+        <w:rPr>
+          <w:rFonts w:asciiTheme="majorHAnsi" w:eastAsiaTheme="minorHAnsi" w:hAnsiTheme="majorHAnsi" w:cstheme="minorBidi"/>
+          <w:lang w:eastAsia="en-US"/>
+        </w:rPr>
+        <w:t xml:space="preserve"> and uploaded zip to Gforge site</w:t>
+      </w:r>
+      <w:r>
+        <w:rPr>
+          <w:rFonts w:asciiTheme="majorHAnsi" w:eastAsiaTheme="minorHAnsi" w:hAnsiTheme="majorHAnsi" w:cstheme="minorBidi"/>
+          <w:lang w:eastAsia="en-US"/>
+        </w:rPr>
+        <w:t xml:space="preserve"> (ARRAY-2295).</w:t>
       </w:r>
       <w:r>
         <w:rPr>
@@ -1706,7 +1600,14 @@
           <w:rFonts w:asciiTheme="majorHAnsi" w:eastAsiaTheme="minorHAnsi" w:hAnsiTheme="majorHAnsi" w:cstheme="minorBidi"/>
           <w:lang w:eastAsia="en-US"/>
         </w:rPr>
-        <w:t>at the end of this meeting</w:t>
+        <w:t>was done at the end of the</w:t>
+      </w:r>
+      <w:r>
+        <w:rPr>
+          <w:rFonts w:asciiTheme="majorHAnsi" w:eastAsiaTheme="minorHAnsi" w:hAnsiTheme="majorHAnsi" w:cstheme="minorBidi"/>
+          <w:lang w:eastAsia="en-US"/>
+        </w:rPr>
+        <w:t xml:space="preserve"> meeting</w:t>
       </w:r>
       <w:r>
         <w:rPr>
@@ -1734,6 +1635,144 @@
           <w:lang w:eastAsia="en-US"/>
         </w:rPr>
         <w:t>Production database issue discovered and fixed yesterday.</w:t>
+      </w:r>
+      <w:r>
+        <w:rPr>
+          <w:rFonts w:asciiTheme="majorHAnsi" w:eastAsiaTheme="minorHAnsi" w:hAnsiTheme="majorHAnsi" w:cstheme="minorBidi"/>
+          <w:lang w:eastAsia="en-US"/>
+        </w:rPr>
+        <w:t xml:space="preserve"> </w:t>
+      </w:r>
+      <w:r>
+        <w:rPr>
+          <w:rFonts w:asciiTheme="majorHAnsi" w:eastAsiaTheme="minorHAnsi" w:hAnsiTheme="majorHAnsi" w:cstheme="minorBidi"/>
+          <w:lang w:eastAsia="en-US"/>
+        </w:rPr>
+        <w:t>(</w:t>
+      </w:r>
+      <w:r>
+        <w:rPr>
+          <w:rFonts w:asciiTheme="majorHAnsi" w:eastAsiaTheme="minorHAnsi" w:hAnsiTheme="majorHAnsi" w:cstheme="minorBidi"/>
+          <w:lang w:eastAsia="en-US"/>
+        </w:rPr>
+        <w:t>Related to STAGE refresh issue from last month.</w:t>
+      </w:r>
+      <w:r>
+        <w:rPr>
+          <w:rFonts w:asciiTheme="majorHAnsi" w:eastAsiaTheme="minorHAnsi" w:hAnsiTheme="majorHAnsi" w:cstheme="minorBidi"/>
+          <w:lang w:eastAsia="en-US"/>
+        </w:rPr>
+        <w:t>)</w:t>
+      </w:r>
+      <w:r>
+        <w:rPr>
+          <w:rFonts w:asciiTheme="majorHAnsi" w:eastAsiaTheme="minorHAnsi" w:hAnsiTheme="majorHAnsi" w:cstheme="minorBidi"/>
+          <w:lang w:eastAsia="en-US"/>
+        </w:rPr>
+        <w:t xml:space="preserve"> A change was made to the database user account during monthly maintenance, which has now been reverted on PROD. Yeon is investigating the CSM UPT database configuration, and a time will be scheduled to make the changes </w:t>
+      </w:r>
+      <w:r>
+        <w:rPr>
+          <w:rFonts w:asciiTheme="majorHAnsi" w:eastAsiaTheme="minorHAnsi" w:hAnsiTheme="majorHAnsi" w:cstheme="minorBidi"/>
+          <w:lang w:eastAsia="en-US"/>
+        </w:rPr>
+        <w:t xml:space="preserve">at some future time. The Systems team will try to test </w:t>
+      </w:r>
+      <w:r>
+        <w:rPr>
+          <w:rFonts w:asciiTheme="majorHAnsi" w:eastAsiaTheme="minorHAnsi" w:hAnsiTheme="majorHAnsi" w:cstheme="minorBidi"/>
+          <w:lang w:eastAsia="en-US"/>
+        </w:rPr>
+        <w:t>a similar</w:t>
+      </w:r>
+      <w:r>
+        <w:rPr>
+          <w:rFonts w:asciiTheme="majorHAnsi" w:eastAsiaTheme="minorHAnsi" w:hAnsiTheme="majorHAnsi" w:cstheme="minorBidi"/>
+          <w:lang w:eastAsia="en-US"/>
+        </w:rPr>
+        <w:t xml:space="preserve"> co</w:t>
+      </w:r>
+      <w:r>
+        <w:rPr>
+          <w:rFonts w:asciiTheme="majorHAnsi" w:eastAsiaTheme="minorHAnsi" w:hAnsiTheme="majorHAnsi" w:cstheme="minorBidi"/>
+          <w:lang w:eastAsia="en-US"/>
+        </w:rPr>
+        <w:t>nfiguration on a different tier first.</w:t>
+      </w:r>
+    </w:p>
+    <w:p>
+      <w:pPr>
+        <w:pStyle w:val="ListParagraph"/>
+        <w:numPr>
+          <w:ilvl w:val="2"/>
+          <w:numId w:val="4"/>
+        </w:numPr>
+        <w:rPr>
+          <w:rFonts w:asciiTheme="majorHAnsi" w:eastAsiaTheme="minorHAnsi" w:hAnsiTheme="majorHAnsi" w:cstheme="minorBidi"/>
+          <w:lang w:eastAsia="en-US"/>
+        </w:rPr>
+      </w:pPr>
+      <w:r>
+        <w:rPr>
+          <w:rFonts w:asciiTheme="majorHAnsi" w:eastAsiaTheme="minorHAnsi" w:hAnsiTheme="majorHAnsi" w:cstheme="minorBidi"/>
+          <w:lang w:eastAsia="en-US"/>
+        </w:rPr>
+        <w:t xml:space="preserve">The </w:t>
+      </w:r>
+      <w:r>
+        <w:rPr>
+          <w:rFonts w:asciiTheme="majorHAnsi" w:eastAsiaTheme="minorHAnsi" w:hAnsiTheme="majorHAnsi" w:cstheme="minorBidi"/>
+          <w:lang w:eastAsia="en-US"/>
+        </w:rPr>
+        <w:t>DBA</w:t>
+      </w:r>
+      <w:r>
+        <w:rPr>
+          <w:rFonts w:asciiTheme="majorHAnsi" w:eastAsiaTheme="minorHAnsi" w:hAnsiTheme="majorHAnsi" w:cstheme="minorBidi"/>
+          <w:lang w:eastAsia="en-US"/>
+        </w:rPr>
+        <w:t xml:space="preserve"> team has a contingency plan for disaster recovery. There is a replicated copy of the Production database at a different location.</w:t>
+      </w:r>
+      <w:r>
+        <w:rPr>
+          <w:rFonts w:asciiTheme="majorHAnsi" w:eastAsiaTheme="minorHAnsi" w:hAnsiTheme="majorHAnsi" w:cstheme="minorBidi"/>
+          <w:lang w:eastAsia="en-US"/>
+        </w:rPr>
+        <w:t xml:space="preserve"> There is no contingency plan</w:t>
+      </w:r>
+      <w:r>
+        <w:rPr>
+          <w:rFonts w:asciiTheme="majorHAnsi" w:eastAsiaTheme="minorHAnsi" w:hAnsiTheme="majorHAnsi" w:cstheme="minorBidi"/>
+          <w:lang w:eastAsia="en-US"/>
+        </w:rPr>
+        <w:t xml:space="preserve"> / backup system</w:t>
+      </w:r>
+      <w:r>
+        <w:rPr>
+          <w:rFonts w:asciiTheme="majorHAnsi" w:eastAsiaTheme="minorHAnsi" w:hAnsiTheme="majorHAnsi" w:cstheme="minorBidi"/>
+          <w:lang w:eastAsia="en-US"/>
+        </w:rPr>
+        <w:t xml:space="preserve"> on the application side – Juli and JJ will discuss to decide whether to follow up on this.</w:t>
+      </w:r>
+    </w:p>
+    <w:p>
+      <w:pPr>
+        <w:pStyle w:val="ListParagraph"/>
+        <w:numPr>
+          <w:ilvl w:val="2"/>
+          <w:numId w:val="4"/>
+        </w:numPr>
+        <w:rPr>
+          <w:rFonts w:asciiTheme="majorHAnsi" w:eastAsiaTheme="minorHAnsi" w:hAnsiTheme="majorHAnsi" w:cstheme="minorBidi"/>
+          <w:lang w:eastAsia="en-US"/>
+        </w:rPr>
+      </w:pPr>
+      <w:r>
+        <w:rPr>
+          <w:rFonts w:asciiTheme="majorHAnsi" w:eastAsiaTheme="minorHAnsi" w:hAnsiTheme="majorHAnsi" w:cstheme="minorBidi"/>
+          <w:lang w:eastAsia="en-US"/>
+        </w:rPr>
+        <w:t>Mervi will forward information re: dependency on EVS.</w:t>
       </w:r>
     </w:p>
     <w:p>
@@ -1784,15 +1823,8 @@
       <w:pPr>
         <w:pStyle w:val="Heading3"/>
       </w:pPr>
-      <w:proofErr w:type="spellStart"/>
-      <w:proofErr w:type="gramStart"/>
-      <w:r>
-        <w:t>caIntegrator</w:t>
-      </w:r>
-      <w:proofErr w:type="spellEnd"/>
-      <w:proofErr w:type="gramEnd"/>
-      <w:r>
-        <w:t>:</w:t>
+      <w:r>
+        <w:t>caIntegrator:</w:t>
       </w:r>
     </w:p>
     <w:p>
@@ -1860,23 +1892,7 @@
           <w:rFonts w:asciiTheme="majorHAnsi" w:eastAsiaTheme="minorHAnsi" w:hAnsiTheme="majorHAnsi" w:cstheme="minorBidi"/>
           <w:lang w:eastAsia="en-US"/>
         </w:rPr>
-        <w:t xml:space="preserve">UPT upgrade and </w:t>
-      </w:r>
-      <w:proofErr w:type="spellStart"/>
-      <w:r>
-        <w:rPr>
-          <w:rFonts w:asciiTheme="majorHAnsi" w:eastAsiaTheme="minorHAnsi" w:hAnsiTheme="majorHAnsi" w:cstheme="minorBidi"/>
-          <w:lang w:eastAsia="en-US"/>
-        </w:rPr>
-        <w:t>caDSR</w:t>
-      </w:r>
-      <w:proofErr w:type="spellEnd"/>
-      <w:r>
-        <w:rPr>
-          <w:rFonts w:asciiTheme="majorHAnsi" w:eastAsiaTheme="minorHAnsi" w:hAnsiTheme="majorHAnsi" w:cstheme="minorBidi"/>
-          <w:lang w:eastAsia="en-US"/>
-        </w:rPr>
-        <w:t xml:space="preserve"> </w:t>
+        <w:t xml:space="preserve">UPT upgrade and caDSR </w:t>
       </w:r>
       <w:r>
         <w:rPr>
@@ -2045,23 +2061,12 @@
           <w:lang w:eastAsia="en-US"/>
         </w:rPr>
       </w:pPr>
-      <w:proofErr w:type="spellStart"/>
-      <w:proofErr w:type="gramStart"/>
-      <w:r>
-        <w:rPr>
-          <w:rFonts w:asciiTheme="majorHAnsi" w:eastAsiaTheme="minorHAnsi" w:hAnsiTheme="majorHAnsi" w:cstheme="minorBidi"/>
-          <w:lang w:eastAsia="en-US"/>
-        </w:rPr>
-        <w:t>caArray</w:t>
-      </w:r>
-      <w:proofErr w:type="spellEnd"/>
-      <w:proofErr w:type="gramEnd"/>
-      <w:r>
-        <w:rPr>
-          <w:rFonts w:asciiTheme="majorHAnsi" w:eastAsiaTheme="minorHAnsi" w:hAnsiTheme="majorHAnsi" w:cstheme="minorBidi"/>
-          <w:lang w:eastAsia="en-US"/>
-        </w:rPr>
-        <w:t xml:space="preserve"> Refresh </w:t>
+      <w:r>
+        <w:rPr>
+          <w:rFonts w:asciiTheme="majorHAnsi" w:eastAsiaTheme="minorHAnsi" w:hAnsiTheme="majorHAnsi" w:cstheme="minorBidi"/>
+          <w:lang w:eastAsia="en-US"/>
+        </w:rPr>
+        <w:t xml:space="preserve">caArray Refresh </w:t>
       </w:r>
       <w:r>
         <w:rPr>
@@ -2200,23 +2205,12 @@
           <w:lang w:eastAsia="en-US"/>
         </w:rPr>
       </w:pPr>
-      <w:proofErr w:type="spellStart"/>
-      <w:proofErr w:type="gramStart"/>
-      <w:r>
-        <w:rPr>
-          <w:rFonts w:asciiTheme="majorHAnsi" w:eastAsiaTheme="minorHAnsi" w:hAnsiTheme="majorHAnsi" w:cstheme="minorBidi"/>
-          <w:lang w:eastAsia="en-US"/>
-        </w:rPr>
-        <w:t>caArray</w:t>
-      </w:r>
-      <w:proofErr w:type="spellEnd"/>
-      <w:proofErr w:type="gramEnd"/>
-      <w:r>
-        <w:rPr>
-          <w:rFonts w:asciiTheme="majorHAnsi" w:eastAsiaTheme="minorHAnsi" w:hAnsiTheme="majorHAnsi" w:cstheme="minorBidi"/>
-          <w:lang w:eastAsia="en-US"/>
-        </w:rPr>
-        <w:t xml:space="preserve"> </w:t>
+      <w:r>
+        <w:rPr>
+          <w:rFonts w:asciiTheme="majorHAnsi" w:eastAsiaTheme="minorHAnsi" w:hAnsiTheme="majorHAnsi" w:cstheme="minorBidi"/>
+          <w:lang w:eastAsia="en-US"/>
+        </w:rPr>
+        <w:t xml:space="preserve">caArray </w:t>
       </w:r>
       <w:r>
         <w:rPr>
@@ -2273,23 +2267,12 @@
           <w:lang w:eastAsia="en-US"/>
         </w:rPr>
       </w:pPr>
-      <w:proofErr w:type="spellStart"/>
-      <w:proofErr w:type="gramStart"/>
-      <w:r>
-        <w:rPr>
-          <w:rFonts w:asciiTheme="majorHAnsi" w:eastAsiaTheme="minorHAnsi" w:hAnsiTheme="majorHAnsi" w:cstheme="minorBidi"/>
-          <w:lang w:eastAsia="en-US"/>
-        </w:rPr>
-        <w:t>caIntegrator</w:t>
-      </w:r>
-      <w:proofErr w:type="spellEnd"/>
-      <w:proofErr w:type="gramEnd"/>
-      <w:r>
-        <w:rPr>
-          <w:rFonts w:asciiTheme="majorHAnsi" w:eastAsiaTheme="minorHAnsi" w:hAnsiTheme="majorHAnsi" w:cstheme="minorBidi"/>
-          <w:lang w:eastAsia="en-US"/>
-        </w:rPr>
-        <w:t xml:space="preserve"> - </w:t>
+      <w:r>
+        <w:rPr>
+          <w:rFonts w:asciiTheme="majorHAnsi" w:eastAsiaTheme="minorHAnsi" w:hAnsiTheme="majorHAnsi" w:cstheme="minorBidi"/>
+          <w:lang w:eastAsia="en-US"/>
+        </w:rPr>
+        <w:t xml:space="preserve">caIntegrator - </w:t>
       </w:r>
       <w:r>
         <w:rPr>
@@ -2310,23 +2293,7 @@
           <w:rFonts w:asciiTheme="majorHAnsi" w:eastAsiaTheme="minorHAnsi" w:hAnsiTheme="majorHAnsi" w:cstheme="minorBidi"/>
           <w:lang w:eastAsia="en-US"/>
         </w:rPr>
-        <w:t xml:space="preserve">, permission model, </w:t>
-      </w:r>
-      <w:proofErr w:type="spellStart"/>
-      <w:r>
-        <w:rPr>
-          <w:rFonts w:asciiTheme="majorHAnsi" w:eastAsiaTheme="minorHAnsi" w:hAnsiTheme="majorHAnsi" w:cstheme="minorBidi"/>
-          <w:lang w:eastAsia="en-US"/>
-        </w:rPr>
-        <w:t>caArray</w:t>
-      </w:r>
-      <w:proofErr w:type="spellEnd"/>
-      <w:r>
-        <w:rPr>
-          <w:rFonts w:asciiTheme="majorHAnsi" w:eastAsiaTheme="minorHAnsi" w:hAnsiTheme="majorHAnsi" w:cstheme="minorBidi"/>
-          <w:lang w:eastAsia="en-US"/>
-        </w:rPr>
-        <w:t xml:space="preserve"> refresh</w:t>
+        <w:t>, permission model, caArray refresh</w:t>
       </w:r>
       <w:r>
         <w:rPr>
@@ -2370,6 +2337,13 @@
         </w:rPr>
         <w:t>.</w:t>
       </w:r>
+      <w:r>
+        <w:rPr>
+          <w:rFonts w:asciiTheme="majorHAnsi" w:eastAsiaTheme="minorHAnsi" w:hAnsiTheme="majorHAnsi" w:cstheme="minorBidi"/>
+          <w:lang w:eastAsia="en-US"/>
+        </w:rPr>
+        <w:t xml:space="preserve"> (See caArray section for details.)</w:t>
+      </w:r>
     </w:p>
     <w:p>
       <w:pPr>
@@ -2388,39 +2362,7 @@
           <w:rFonts w:asciiTheme="majorHAnsi" w:eastAsiaTheme="minorHAnsi" w:hAnsiTheme="majorHAnsi" w:cstheme="minorBidi"/>
           <w:lang w:eastAsia="en-US"/>
         </w:rPr>
-        <w:t xml:space="preserve">Ticket submitted for </w:t>
-      </w:r>
-      <w:proofErr w:type="spellStart"/>
-      <w:r>
-        <w:rPr>
-          <w:rFonts w:asciiTheme="majorHAnsi" w:eastAsiaTheme="minorHAnsi" w:hAnsiTheme="majorHAnsi" w:cstheme="minorBidi"/>
-          <w:lang w:eastAsia="en-US"/>
-        </w:rPr>
-        <w:t>BDALite</w:t>
-      </w:r>
-      <w:proofErr w:type="spellEnd"/>
-      <w:r>
-        <w:rPr>
-          <w:rFonts w:asciiTheme="majorHAnsi" w:eastAsiaTheme="minorHAnsi" w:hAnsiTheme="majorHAnsi" w:cstheme="minorBidi"/>
-          <w:lang w:eastAsia="en-US"/>
-        </w:rPr>
-        <w:t xml:space="preserve"> configuration on the </w:t>
-      </w:r>
-      <w:proofErr w:type="spellStart"/>
-      <w:r>
-        <w:rPr>
-          <w:rFonts w:asciiTheme="majorHAnsi" w:eastAsiaTheme="minorHAnsi" w:hAnsiTheme="majorHAnsi" w:cstheme="minorBidi"/>
-          <w:lang w:eastAsia="en-US"/>
-        </w:rPr>
-        <w:t>caArray</w:t>
-      </w:r>
-      <w:proofErr w:type="spellEnd"/>
-      <w:r>
-        <w:rPr>
-          <w:rFonts w:asciiTheme="majorHAnsi" w:eastAsiaTheme="minorHAnsi" w:hAnsiTheme="majorHAnsi" w:cstheme="minorBidi"/>
-          <w:lang w:eastAsia="en-US"/>
-        </w:rPr>
-        <w:t xml:space="preserve"> STAGE tier.</w:t>
+        <w:t>Ticket submitted for BDALite configuration on the caArray STAGE tier.</w:t>
       </w:r>
     </w:p>
     <w:p>
@@ -2486,14 +2428,21 @@
           <w:rFonts w:asciiTheme="majorHAnsi" w:eastAsiaTheme="minorHAnsi" w:hAnsiTheme="majorHAnsi" w:cstheme="minorBidi"/>
           <w:lang w:eastAsia="en-US"/>
         </w:rPr>
-        <w:t>No updates this week</w:t>
-      </w:r>
-      <w:r>
-        <w:rPr>
-          <w:rFonts w:asciiTheme="majorHAnsi" w:eastAsiaTheme="minorHAnsi" w:hAnsiTheme="majorHAnsi" w:cstheme="minorBidi"/>
-          <w:lang w:eastAsia="en-US"/>
-        </w:rPr>
-        <w:t>.</w:t>
+        <w:t>Still working on the caIntegrator heap space issue.  Zhong will work with the caInt</w:t>
+      </w:r>
+      <w:r>
+        <w:rPr>
+          <w:rFonts w:asciiTheme="majorHAnsi" w:eastAsiaTheme="minorHAnsi" w:hAnsiTheme="majorHAnsi" w:cstheme="minorBidi"/>
+          <w:lang w:eastAsia="en-US"/>
+        </w:rPr>
+        <w:t>egrator</w:t>
+      </w:r>
+      <w:r>
+        <w:rPr>
+          <w:rFonts w:asciiTheme="majorHAnsi" w:eastAsiaTheme="minorHAnsi" w:hAnsiTheme="majorHAnsi" w:cstheme="minorBidi"/>
+          <w:lang w:eastAsia="en-US"/>
+        </w:rPr>
+        <w:t xml:space="preserve"> team.</w:t>
       </w:r>
     </w:p>
     <w:p>
@@ -2748,23 +2697,7 @@
                 <w:rFonts w:asciiTheme="majorHAnsi" w:eastAsiaTheme="minorHAnsi" w:hAnsiTheme="majorHAnsi" w:cstheme="minorBidi"/>
                 <w:lang w:eastAsia="en-US"/>
               </w:rPr>
-              <w:t xml:space="preserve">Send triaged bug list to </w:t>
-            </w:r>
-            <w:proofErr w:type="spellStart"/>
-            <w:r>
-              <w:rPr>
-                <w:rFonts w:asciiTheme="majorHAnsi" w:eastAsiaTheme="minorHAnsi" w:hAnsiTheme="majorHAnsi" w:cstheme="minorBidi"/>
-                <w:lang w:eastAsia="en-US"/>
-              </w:rPr>
-              <w:t>Juli</w:t>
-            </w:r>
-            <w:proofErr w:type="spellEnd"/>
-            <w:r>
-              <w:rPr>
-                <w:rFonts w:asciiTheme="majorHAnsi" w:eastAsiaTheme="minorHAnsi" w:hAnsiTheme="majorHAnsi" w:cstheme="minorBidi"/>
-                <w:lang w:eastAsia="en-US"/>
-              </w:rPr>
-              <w:t>, JJ, Deb and Larry and schedule a second Bug Triage meeting.</w:t>
+              <w:t>Send triaged bug list to Juli, JJ, Deb and Larry and schedule a second Bug Triage meeting.</w:t>
             </w:r>
           </w:p>
         </w:tc>
@@ -2779,31 +2712,13 @@
                 <w:lang w:eastAsia="en-US"/>
               </w:rPr>
             </w:pPr>
-            <w:proofErr w:type="spellStart"/>
-            <w:r>
-              <w:rPr>
-                <w:rFonts w:asciiTheme="majorHAnsi" w:eastAsiaTheme="minorHAnsi" w:hAnsiTheme="majorHAnsi" w:cstheme="minorBidi"/>
-                <w:lang w:eastAsia="en-US"/>
-              </w:rPr>
-              <w:t>Rashmi</w:t>
-            </w:r>
-            <w:proofErr w:type="spellEnd"/>
-            <w:r>
-              <w:rPr>
-                <w:rFonts w:asciiTheme="majorHAnsi" w:eastAsiaTheme="minorHAnsi" w:hAnsiTheme="majorHAnsi" w:cstheme="minorBidi"/>
-                <w:lang w:eastAsia="en-US"/>
-              </w:rPr>
-              <w:t xml:space="preserve"> </w:t>
-            </w:r>
-            <w:proofErr w:type="spellStart"/>
-            <w:r>
-              <w:rPr>
-                <w:rFonts w:asciiTheme="majorHAnsi" w:eastAsiaTheme="minorHAnsi" w:hAnsiTheme="majorHAnsi" w:cstheme="minorBidi"/>
-                <w:lang w:eastAsia="en-US"/>
-              </w:rPr>
-              <w:t>Srinivasa</w:t>
-            </w:r>
-            <w:proofErr w:type="spellEnd"/>
+            <w:r>
+              <w:rPr>
+                <w:rFonts w:asciiTheme="majorHAnsi" w:eastAsiaTheme="minorHAnsi" w:hAnsiTheme="majorHAnsi" w:cstheme="minorBidi"/>
+                <w:lang w:eastAsia="en-US"/>
+              </w:rPr>
+              <w:t>Rashmi Srinivasa</w:t>
+            </w:r>
           </w:p>
         </w:tc>
         <w:tc>
@@ -2877,23 +2792,7 @@
                 <w:rFonts w:asciiTheme="majorHAnsi" w:eastAsiaTheme="minorHAnsi" w:hAnsiTheme="majorHAnsi" w:cstheme="minorBidi"/>
                 <w:lang w:eastAsia="en-US"/>
               </w:rPr>
-              <w:t xml:space="preserve">Submit ticket for </w:t>
-            </w:r>
-            <w:proofErr w:type="spellStart"/>
-            <w:r>
-              <w:rPr>
-                <w:rFonts w:asciiTheme="majorHAnsi" w:eastAsiaTheme="minorHAnsi" w:hAnsiTheme="majorHAnsi" w:cstheme="minorBidi"/>
-                <w:lang w:eastAsia="en-US"/>
-              </w:rPr>
-              <w:t>BDALite</w:t>
-            </w:r>
-            <w:proofErr w:type="spellEnd"/>
-            <w:r>
-              <w:rPr>
-                <w:rFonts w:asciiTheme="majorHAnsi" w:eastAsiaTheme="minorHAnsi" w:hAnsiTheme="majorHAnsi" w:cstheme="minorBidi"/>
-                <w:lang w:eastAsia="en-US"/>
-              </w:rPr>
-              <w:t xml:space="preserve"> configuration on the new STAGE tier</w:t>
+              <w:t>Submit ticket for BDALite configuration on the new STAGE tier</w:t>
             </w:r>
           </w:p>
         </w:tc>
@@ -2908,31 +2807,13 @@
                 <w:lang w:eastAsia="en-US"/>
               </w:rPr>
             </w:pPr>
-            <w:proofErr w:type="spellStart"/>
-            <w:r>
-              <w:rPr>
-                <w:rFonts w:asciiTheme="majorHAnsi" w:eastAsiaTheme="minorHAnsi" w:hAnsiTheme="majorHAnsi" w:cstheme="minorBidi"/>
-                <w:lang w:eastAsia="en-US"/>
-              </w:rPr>
-              <w:t>Rashmi</w:t>
-            </w:r>
-            <w:proofErr w:type="spellEnd"/>
-            <w:r>
-              <w:rPr>
-                <w:rFonts w:asciiTheme="majorHAnsi" w:eastAsiaTheme="minorHAnsi" w:hAnsiTheme="majorHAnsi" w:cstheme="minorBidi"/>
-                <w:lang w:eastAsia="en-US"/>
-              </w:rPr>
-              <w:t xml:space="preserve"> </w:t>
-            </w:r>
-            <w:proofErr w:type="spellStart"/>
-            <w:r>
-              <w:rPr>
-                <w:rFonts w:asciiTheme="majorHAnsi" w:eastAsiaTheme="minorHAnsi" w:hAnsiTheme="majorHAnsi" w:cstheme="minorBidi"/>
-                <w:lang w:eastAsia="en-US"/>
-              </w:rPr>
-              <w:t>Srinivasa</w:t>
-            </w:r>
-            <w:proofErr w:type="spellEnd"/>
+            <w:r>
+              <w:rPr>
+                <w:rFonts w:asciiTheme="majorHAnsi" w:eastAsiaTheme="minorHAnsi" w:hAnsiTheme="majorHAnsi" w:cstheme="minorBidi"/>
+                <w:lang w:eastAsia="en-US"/>
+              </w:rPr>
+              <w:t>Rashmi Srinivasa</w:t>
+            </w:r>
           </w:p>
         </w:tc>
         <w:tc>
@@ -2952,6 +2833,196 @@
                 <w:lang w:eastAsia="en-US"/>
               </w:rPr>
               <w:t>2/21/2012</w:t>
+            </w:r>
+          </w:p>
+        </w:tc>
+        <w:tc>
+          <w:tcPr>
+            <w:tcW w:w="2160" w:type="dxa"/>
+          </w:tcPr>
+          <w:p>
+            <w:pPr>
+              <w:rPr>
+                <w:rFonts w:asciiTheme="majorHAnsi" w:eastAsiaTheme="minorHAnsi" w:hAnsiTheme="majorHAnsi" w:cstheme="minorBidi"/>
+                <w:lang w:eastAsia="en-US"/>
+              </w:rPr>
+            </w:pPr>
+            <w:r>
+              <w:rPr>
+                <w:rFonts w:asciiTheme="majorHAnsi" w:eastAsiaTheme="minorHAnsi" w:hAnsiTheme="majorHAnsi" w:cstheme="minorBidi"/>
+                <w:lang w:eastAsia="en-US"/>
+              </w:rPr>
+              <w:t>Complete</w:t>
+            </w:r>
+          </w:p>
+        </w:tc>
+      </w:tr>
+      <w:tr>
+        <w:trPr>
+          <w:cantSplit/>
+        </w:trPr>
+        <w:tc>
+          <w:tcPr>
+            <w:tcW w:w="810" w:type="dxa"/>
+          </w:tcPr>
+          <w:p>
+            <w:r>
+              <w:t>34</w:t>
+            </w:r>
+          </w:p>
+        </w:tc>
+        <w:tc>
+          <w:tcPr>
+            <w:tcW w:w="3330" w:type="dxa"/>
+          </w:tcPr>
+          <w:p>
+            <w:pPr>
+              <w:rPr>
+                <w:rFonts w:asciiTheme="majorHAnsi" w:eastAsiaTheme="minorHAnsi" w:hAnsiTheme="majorHAnsi" w:cstheme="minorBidi"/>
+                <w:lang w:eastAsia="en-US"/>
+              </w:rPr>
+            </w:pPr>
+            <w:r>
+              <w:rPr>
+                <w:rFonts w:asciiTheme="majorHAnsi" w:eastAsiaTheme="minorHAnsi" w:hAnsiTheme="majorHAnsi" w:cstheme="minorBidi"/>
+                <w:lang w:eastAsia="en-US"/>
+              </w:rPr>
+              <w:t>Discuss need for disaster recovery / backup server solution</w:t>
+            </w:r>
+          </w:p>
+        </w:tc>
+        <w:tc>
+          <w:tcPr>
+            <w:tcW w:w="1620" w:type="dxa"/>
+          </w:tcPr>
+          <w:p>
+            <w:pPr>
+              <w:rPr>
+                <w:rFonts w:asciiTheme="majorHAnsi" w:eastAsiaTheme="minorHAnsi" w:hAnsiTheme="majorHAnsi" w:cstheme="minorBidi"/>
+                <w:lang w:eastAsia="en-US"/>
+              </w:rPr>
+            </w:pPr>
+            <w:r>
+              <w:rPr>
+                <w:rFonts w:asciiTheme="majorHAnsi" w:eastAsiaTheme="minorHAnsi" w:hAnsiTheme="majorHAnsi" w:cstheme="minorBidi"/>
+                <w:lang w:eastAsia="en-US"/>
+              </w:rPr>
+              <w:t>Juli Klemm and JJ Pan</w:t>
+            </w:r>
+          </w:p>
+        </w:tc>
+        <w:tc>
+          <w:tcPr>
+            <w:tcW w:w="1530" w:type="dxa"/>
+          </w:tcPr>
+          <w:p>
+            <w:pPr>
+              <w:rPr>
+                <w:rFonts w:asciiTheme="majorHAnsi" w:eastAsiaTheme="minorHAnsi" w:hAnsiTheme="majorHAnsi" w:cstheme="minorBidi"/>
+                <w:lang w:eastAsia="en-US"/>
+              </w:rPr>
+            </w:pPr>
+            <w:r>
+              <w:rPr>
+                <w:rFonts w:asciiTheme="majorHAnsi" w:eastAsiaTheme="minorHAnsi" w:hAnsiTheme="majorHAnsi" w:cstheme="minorBidi"/>
+                <w:lang w:eastAsia="en-US"/>
+              </w:rPr>
+              <w:t>2/28/2012</w:t>
+            </w:r>
+          </w:p>
+        </w:tc>
+        <w:tc>
+          <w:tcPr>
+            <w:tcW w:w="2160" w:type="dxa"/>
+          </w:tcPr>
+          <w:p>
+            <w:pPr>
+              <w:rPr>
+                <w:rFonts w:asciiTheme="majorHAnsi" w:eastAsiaTheme="minorHAnsi" w:hAnsiTheme="majorHAnsi" w:cstheme="minorBidi"/>
+                <w:lang w:eastAsia="en-US"/>
+              </w:rPr>
+            </w:pPr>
+            <w:r>
+              <w:rPr>
+                <w:rFonts w:asciiTheme="majorHAnsi" w:eastAsiaTheme="minorHAnsi" w:hAnsiTheme="majorHAnsi" w:cstheme="minorBidi"/>
+                <w:lang w:eastAsia="en-US"/>
+              </w:rPr>
+              <w:t>Not Started</w:t>
+            </w:r>
+          </w:p>
+        </w:tc>
+      </w:tr>
+      <w:tr>
+        <w:trPr>
+          <w:cantSplit/>
+        </w:trPr>
+        <w:tc>
+          <w:tcPr>
+            <w:tcW w:w="810" w:type="dxa"/>
+          </w:tcPr>
+          <w:p>
+            <w:r>
+              <w:t>35</w:t>
+            </w:r>
+          </w:p>
+        </w:tc>
+        <w:tc>
+          <w:tcPr>
+            <w:tcW w:w="3330" w:type="dxa"/>
+          </w:tcPr>
+          <w:p>
+            <w:pPr>
+              <w:rPr>
+                <w:rFonts w:asciiTheme="majorHAnsi" w:eastAsiaTheme="minorHAnsi" w:hAnsiTheme="majorHAnsi" w:cstheme="minorBidi"/>
+                <w:lang w:eastAsia="en-US"/>
+              </w:rPr>
+            </w:pPr>
+            <w:r>
+              <w:rPr>
+                <w:rFonts w:asciiTheme="majorHAnsi" w:eastAsiaTheme="minorHAnsi" w:hAnsiTheme="majorHAnsi" w:cstheme="minorBidi"/>
+                <w:lang w:eastAsia="en-US"/>
+              </w:rPr>
+              <w:t>Forward information re: dependency on EVS</w:t>
+            </w:r>
+          </w:p>
+        </w:tc>
+        <w:tc>
+          <w:tcPr>
+            <w:tcW w:w="1620" w:type="dxa"/>
+          </w:tcPr>
+          <w:p>
+            <w:pPr>
+              <w:rPr>
+                <w:rFonts w:asciiTheme="majorHAnsi" w:eastAsiaTheme="minorHAnsi" w:hAnsiTheme="majorHAnsi" w:cstheme="minorBidi"/>
+                <w:lang w:eastAsia="en-US"/>
+              </w:rPr>
+            </w:pPr>
+            <w:r>
+              <w:rPr>
+                <w:rFonts w:asciiTheme="majorHAnsi" w:eastAsiaTheme="minorHAnsi" w:hAnsiTheme="majorHAnsi" w:cstheme="minorBidi"/>
+                <w:lang w:eastAsia="en-US"/>
+              </w:rPr>
+              <w:t>Mervi Heiskanen</w:t>
+            </w:r>
+          </w:p>
+        </w:tc>
+        <w:tc>
+          <w:tcPr>
+            <w:tcW w:w="1530" w:type="dxa"/>
+          </w:tcPr>
+          <w:p>
+            <w:pPr>
+              <w:rPr>
+                <w:rFonts w:asciiTheme="majorHAnsi" w:eastAsiaTheme="minorHAnsi" w:hAnsiTheme="majorHAnsi" w:cstheme="minorBidi"/>
+                <w:lang w:eastAsia="en-US"/>
+              </w:rPr>
+            </w:pPr>
+            <w:r>
+              <w:rPr>
+                <w:rFonts w:asciiTheme="majorHAnsi" w:eastAsiaTheme="minorHAnsi" w:hAnsiTheme="majorHAnsi" w:cstheme="minorBidi"/>
+                <w:lang w:eastAsia="en-US"/>
+              </w:rPr>
+              <w:t>2/28/2012</w:t>
             </w:r>
           </w:p>
         </w:tc>

</xml_diff>